<commit_message>
fix link in ligand_fxn_prediction_tutorial.docx
</commit_message>
<xml_diff>
--- a/ligand_fxn_prediction_tutorial.docx
+++ b/ligand_fxn_prediction_tutorial.docx
@@ -199,29 +199,21 @@
         <w:spacing w:before="1"/>
         <w:ind w:left="219" w:right="215"/>
       </w:pPr>
+    </w:p>
+    <w:p>
+      <w:pPr>
+        <w:pStyle w:val="BodyText"/>
+        <w:spacing w:before="1"/>
+        <w:ind w:left="219" w:right="215"/>
+      </w:pPr>
       <w:hyperlink r:id="rId8" w:history="1">
         <w:r>
           <w:rPr>
             <w:rStyle w:val="Hyperlink"/>
           </w:rPr>
-          <w:t>https://github.com/gszwabowski/guides/blob/master/</w:t>
-        </w:r>
-        <w:r>
-          <w:rPr>
-            <w:rStyle w:val="Hyperlink"/>
-          </w:rPr>
-          <w:t>ligand_fxn_prediction_tutorial_files</w:t>
-        </w:r>
-        <w:r>
-          <w:rPr>
-            <w:rStyle w:val="Hyperlink"/>
-          </w:rPr>
-          <w:t>.zip</w:t>
+          <w:t>https://github.com/gszwabowski/guides/blob/master/ligand_fxn_prediction_tutorial_files.zip</w:t>
         </w:r>
       </w:hyperlink>
-      <w:r>
-        <w:t xml:space="preserve"> </w:t>
-      </w:r>
     </w:p>
     <w:p>
       <w:pPr>
@@ -6978,6 +6970,7 @@
         <w:rPr>
           <w:sz w:val="20"/>
         </w:rPr>
+        <w:lastRenderedPageBreak/>
         <w:t>REFERENCES</w:t>
       </w:r>
     </w:p>
@@ -10588,6 +10581,7 @@
   <w:style w:type="character" w:default="1" w:styleId="DefaultParagraphFont">
     <w:name w:val="Default Paragraph Font"/>
     <w:uiPriority w:val="1"/>
+    <w:semiHidden/>
     <w:unhideWhenUsed/>
   </w:style>
   <w:style w:type="table" w:default="1" w:styleId="TableNormal">
@@ -10732,6 +10726,18 @@
       <w:rFonts w:ascii="Segoe UI" w:eastAsia="Times New Roman" w:hAnsi="Segoe UI" w:cs="Segoe UI"/>
       <w:sz w:val="18"/>
       <w:szCs w:val="18"/>
+    </w:rPr>
+  </w:style>
+  <w:style w:type="character" w:styleId="FollowedHyperlink">
+    <w:name w:val="FollowedHyperlink"/>
+    <w:basedOn w:val="DefaultParagraphFont"/>
+    <w:uiPriority w:val="99"/>
+    <w:semiHidden/>
+    <w:unhideWhenUsed/>
+    <w:rsid w:val="00E4471D"/>
+    <w:rPr>
+      <w:color w:val="800080" w:themeColor="followedHyperlink"/>
+      <w:u w:val="single"/>
     </w:rPr>
   </w:style>
 </w:styles>

</xml_diff>